<commit_message>
Se agregó el diagrama de despliegue corregido
</commit_message>
<xml_diff>
--- a/Diseño/Documentación/ERS_damasInglesas.docx
+++ b/Diseño/Documentación/ERS_damasInglesas.docx
@@ -5362,7 +5362,6 @@
       <w:pPr>
         <w:jc w:val="center"/>
       </w:pPr>
-      <w:bookmarkStart w:id="20" w:name="_GoBack"/>
       <w:r>
         <w:rPr>
           <w:noProof/>
@@ -5409,13 +5408,12 @@
           </wp:inline>
         </w:drawing>
       </w:r>
-      <w:bookmarkEnd w:id="20"/>
     </w:p>
     <w:p>
       <w:pPr>
         <w:pStyle w:val="Ttulo3"/>
       </w:pPr>
-      <w:bookmarkStart w:id="21" w:name="_Toc494139979"/>
+      <w:bookmarkStart w:id="20" w:name="_Toc494139979"/>
       <w:r>
         <w:lastRenderedPageBreak/>
         <w:t>3.3</w:t>
@@ -5426,20 +5424,20 @@
       <w:r>
         <w:t>Descripciones de casos de uso</w:t>
       </w:r>
-      <w:bookmarkEnd w:id="21"/>
+      <w:bookmarkEnd w:id="20"/>
     </w:p>
     <w:p>
       <w:pPr>
         <w:pStyle w:val="Ttulo3"/>
       </w:pPr>
-      <w:bookmarkStart w:id="22" w:name="_Toc494139980"/>
+      <w:bookmarkStart w:id="21" w:name="_Toc494139980"/>
       <w:r>
         <w:t xml:space="preserve">3.3.3.1 </w:t>
       </w:r>
       <w:r>
         <w:t>CU01 Registrar usuario</w:t>
       </w:r>
-      <w:bookmarkEnd w:id="22"/>
+      <w:bookmarkEnd w:id="21"/>
     </w:p>
     <w:tbl>
       <w:tblPr>
@@ -6739,14 +6737,14 @@
       <w:pPr>
         <w:pStyle w:val="Ttulo3"/>
       </w:pPr>
-      <w:bookmarkStart w:id="23" w:name="_Toc494139981"/>
+      <w:bookmarkStart w:id="22" w:name="_Toc494139981"/>
       <w:r>
         <w:t xml:space="preserve">3.3.3.2 </w:t>
       </w:r>
       <w:r>
         <w:t xml:space="preserve">CU02 </w:t>
       </w:r>
-      <w:bookmarkEnd w:id="23"/>
+      <w:bookmarkEnd w:id="22"/>
       <w:r>
         <w:t>Cambiar idioma</w:t>
       </w:r>
@@ -7959,14 +7957,14 @@
       <w:pPr>
         <w:pStyle w:val="Ttulo3"/>
       </w:pPr>
-      <w:bookmarkStart w:id="24" w:name="_Toc494139982"/>
+      <w:bookmarkStart w:id="23" w:name="_Toc494139982"/>
       <w:r>
         <w:t xml:space="preserve">3.3.3.3 </w:t>
       </w:r>
       <w:r>
         <w:t xml:space="preserve">CU03 </w:t>
       </w:r>
-      <w:bookmarkEnd w:id="24"/>
+      <w:bookmarkEnd w:id="23"/>
       <w:r>
         <w:t>Iniciar Sesión</w:t>
       </w:r>
@@ -9327,7 +9325,7 @@
       <w:pPr>
         <w:pStyle w:val="Ttulo3"/>
       </w:pPr>
-      <w:bookmarkStart w:id="25" w:name="_Toc494139983"/>
+      <w:bookmarkStart w:id="24" w:name="_Toc494139983"/>
       <w:r>
         <w:lastRenderedPageBreak/>
         <w:t xml:space="preserve">3.3.3.4 </w:t>
@@ -9335,7 +9333,7 @@
       <w:r>
         <w:t xml:space="preserve">CU04 </w:t>
       </w:r>
-      <w:bookmarkEnd w:id="25"/>
+      <w:bookmarkEnd w:id="24"/>
       <w:r>
         <w:t>Ver puntuaciones</w:t>
       </w:r>
@@ -10302,7 +10300,7 @@
           </wp:inline>
         </w:drawing>
       </w:r>
-      <w:bookmarkStart w:id="26" w:name="_Toc494139984"/>
+      <w:bookmarkStart w:id="25" w:name="_Toc494139984"/>
     </w:p>
     <w:p>
       <w:pPr>
@@ -10369,7 +10367,7 @@
       <w:r>
         <w:t xml:space="preserve">CU05 </w:t>
       </w:r>
-      <w:bookmarkEnd w:id="26"/>
+      <w:bookmarkEnd w:id="25"/>
       <w:r>
         <w:t>Unirse a partida</w:t>
       </w:r>
@@ -11321,14 +11319,14 @@
       <w:pPr>
         <w:pStyle w:val="Ttulo3"/>
       </w:pPr>
-      <w:bookmarkStart w:id="27" w:name="_Toc494139985"/>
+      <w:bookmarkStart w:id="26" w:name="_Toc494139985"/>
       <w:r>
         <w:t xml:space="preserve">3.3.3.6 </w:t>
       </w:r>
       <w:r>
         <w:t xml:space="preserve">CU06 </w:t>
       </w:r>
-      <w:bookmarkEnd w:id="27"/>
+      <w:bookmarkEnd w:id="26"/>
       <w:r>
         <w:t>Iniciar partida</w:t>
       </w:r>
@@ -12006,14 +12004,14 @@
       <w:pPr>
         <w:pStyle w:val="Ttulo3"/>
       </w:pPr>
-      <w:bookmarkStart w:id="28" w:name="_Toc494139986"/>
+      <w:bookmarkStart w:id="27" w:name="_Toc494139986"/>
       <w:r>
         <w:t xml:space="preserve">3.3.3.7 </w:t>
       </w:r>
       <w:r>
         <w:t xml:space="preserve">CU07 </w:t>
       </w:r>
-      <w:bookmarkEnd w:id="28"/>
+      <w:bookmarkEnd w:id="27"/>
       <w:r>
         <w:t>Salir del juego</w:t>
       </w:r>
@@ -12695,14 +12693,14 @@
       <w:pPr>
         <w:pStyle w:val="Ttulo3"/>
       </w:pPr>
-      <w:bookmarkStart w:id="29" w:name="_Toc494139987"/>
+      <w:bookmarkStart w:id="28" w:name="_Toc494139987"/>
       <w:r>
         <w:t xml:space="preserve">3.3.3.8 </w:t>
       </w:r>
       <w:r>
         <w:t xml:space="preserve">CU08 </w:t>
       </w:r>
-      <w:bookmarkEnd w:id="29"/>
+      <w:bookmarkEnd w:id="28"/>
       <w:r>
         <w:t>Pausar juego</w:t>
       </w:r>
@@ -13381,11 +13379,11 @@
       <w:pPr>
         <w:pStyle w:val="Ttulo3"/>
       </w:pPr>
-      <w:bookmarkStart w:id="30" w:name="_Toc494139988"/>
+      <w:bookmarkStart w:id="29" w:name="_Toc494139988"/>
       <w:r>
         <w:t>3.3.3.9 Mover ficha</w:t>
       </w:r>
-      <w:bookmarkEnd w:id="30"/>
+      <w:bookmarkEnd w:id="29"/>
     </w:p>
     <w:tbl>
       <w:tblPr>
@@ -15121,11 +15119,11 @@
       <w:pPr>
         <w:pStyle w:val="Ttulo1"/>
       </w:pPr>
-      <w:bookmarkStart w:id="31" w:name="_Toc494139989"/>
+      <w:bookmarkStart w:id="30" w:name="_Toc494139989"/>
       <w:r>
         <w:t>4. Apéndice</w:t>
       </w:r>
-      <w:bookmarkEnd w:id="31"/>
+      <w:bookmarkEnd w:id="30"/>
     </w:p>
     <w:p>
       <w:r>
@@ -15190,7 +15188,61 @@
         </w:drawing>
       </w:r>
     </w:p>
-    <w:p/>
+    <w:p>
+      <w:r>
+        <w:t xml:space="preserve">Diagrama de despliegue: </w:t>
+      </w:r>
+    </w:p>
+    <w:p>
+      <w:r>
+        <w:rPr>
+          <w:noProof/>
+        </w:rPr>
+        <w:drawing>
+          <wp:inline distT="0" distB="0" distL="0" distR="0">
+            <wp:extent cx="5372100" cy="5057775"/>
+            <wp:effectExtent l="0" t="0" r="0" b="9525"/>
+            <wp:docPr id="27" name="Imagen 27" descr="Imagen que contiene captura de pantalla&#10;&#10;Descripción generada con confianza muy alta"/>
+            <wp:cNvGraphicFramePr>
+              <a:graphicFrameLocks xmlns:a="http://schemas.openxmlformats.org/drawingml/2006/main" noChangeAspect="1"/>
+            </wp:cNvGraphicFramePr>
+            <a:graphic xmlns:a="http://schemas.openxmlformats.org/drawingml/2006/main">
+              <a:graphicData uri="http://schemas.openxmlformats.org/drawingml/2006/picture">
+                <pic:pic xmlns:pic="http://schemas.openxmlformats.org/drawingml/2006/picture">
+                  <pic:nvPicPr>
+                    <pic:cNvPr id="27" name="Diagrama de despliegue .png"/>
+                    <pic:cNvPicPr/>
+                  </pic:nvPicPr>
+                  <pic:blipFill>
+                    <a:blip r:embed="rId16">
+                      <a:extLst>
+                        <a:ext uri="{28A0092B-C50C-407E-A947-70E740481C1C}">
+                          <a14:useLocalDpi xmlns:a14="http://schemas.microsoft.com/office/drawing/2010/main" val="0"/>
+                        </a:ext>
+                      </a:extLst>
+                    </a:blip>
+                    <a:stretch>
+                      <a:fillRect/>
+                    </a:stretch>
+                  </pic:blipFill>
+                  <pic:spPr>
+                    <a:xfrm>
+                      <a:off x="0" y="0"/>
+                      <a:ext cx="5372100" cy="5057775"/>
+                    </a:xfrm>
+                    <a:prstGeom prst="rect">
+                      <a:avLst/>
+                    </a:prstGeom>
+                  </pic:spPr>
+                </pic:pic>
+              </a:graphicData>
+            </a:graphic>
+          </wp:inline>
+        </w:drawing>
+      </w:r>
+      <w:bookmarkStart w:id="31" w:name="_GoBack"/>
+      <w:bookmarkEnd w:id="31"/>
+    </w:p>
     <w:sectPr>
       <w:pgSz w:w="12240" w:h="15840"/>
       <w:pgMar w:top="1417" w:right="1701" w:bottom="1417" w:left="1701" w:header="708" w:footer="708" w:gutter="0"/>
@@ -19271,7 +19323,7 @@
 </file>
 
 <file path=customXml/itemProps1.xml><?xml version="1.0" encoding="utf-8"?>
-<ds:datastoreItem xmlns:ds="http://schemas.openxmlformats.org/officeDocument/2006/customXml" ds:itemID="{534C58DC-3485-4080-A523-AC0135826767}">
+<ds:datastoreItem xmlns:ds="http://schemas.openxmlformats.org/officeDocument/2006/customXml" ds:itemID="{89AA11AF-BA74-499C-8ED1-CB6B8B02A5CD}">
   <ds:schemaRefs>
     <ds:schemaRef ds:uri="http://schemas.openxmlformats.org/officeDocument/2006/bibliography"/>
   </ds:schemaRefs>

</xml_diff>